<commit_message>
Compute region RM scores and fix score parsing
</commit_message>
<xml_diff>
--- a/documentation/RM Scores Analysis.docx
+++ b/documentation/RM Scores Analysis.docx
@@ -38,17 +38,15 @@
           <w:sz w:val="28"/>
           <w:szCs w:val="28"/>
         </w:rPr>
-        <w:t xml:space="preserve"> Singh </w:t>
-      </w:r>
-      <w:proofErr w:type="spellStart"/>
-      <w:r>
-        <w:rPr>
-          <w:sz w:val="28"/>
-          <w:szCs w:val="28"/>
-        </w:rPr>
-        <w:t>Vikal</w:t>
-      </w:r>
-      <w:proofErr w:type="spellEnd"/>
+        <w:t xml:space="preserve"> Singh Vikal</w:t>
+      </w:r>
+      <w:r>
+        <w:rPr>
+          <w:sz w:val="28"/>
+          <w:szCs w:val="28"/>
+        </w:rPr>
+        <w:t>.</w:t>
+      </w:r>
     </w:p>
     <w:p>
       <w:pPr>
@@ -178,7 +176,6 @@
           <w:szCs w:val="28"/>
         </w:rPr>
       </w:pPr>
-      <w:proofErr w:type="spellStart"/>
       <w:r>
         <w:rPr>
           <w:b/>
@@ -188,30 +185,13 @@
         </w:rPr>
         <w:t>recorded_info</w:t>
       </w:r>
-      <w:proofErr w:type="spellEnd"/>
       <w:r>
         <w:rPr>
           <w:sz w:val="28"/>
           <w:szCs w:val="28"/>
         </w:rPr>
         <w:br/>
-        <w:t>Contains RM evaluation data stored in JSON format (</w:t>
-      </w:r>
-      <w:proofErr w:type="spellStart"/>
-      <w:r>
-        <w:rPr>
-          <w:sz w:val="28"/>
-          <w:szCs w:val="28"/>
-        </w:rPr>
-        <w:t>score_json</w:t>
-      </w:r>
-      <w:proofErr w:type="spellEnd"/>
-      <w:r>
-        <w:rPr>
-          <w:sz w:val="28"/>
-          <w:szCs w:val="28"/>
-        </w:rPr>
-        <w:t>).</w:t>
+        <w:t>Contains RM evaluation data stored in JSON format (score_json).</w:t>
       </w:r>
     </w:p>
     <w:p>
@@ -225,7 +205,6 @@
           <w:szCs w:val="28"/>
         </w:rPr>
       </w:pPr>
-      <w:proofErr w:type="spellStart"/>
       <w:r>
         <w:rPr>
           <w:b/>
@@ -235,7 +214,6 @@
         </w:rPr>
         <w:t>user_master</w:t>
       </w:r>
-      <w:proofErr w:type="spellEnd"/>
       <w:r>
         <w:rPr>
           <w:sz w:val="28"/>
@@ -257,23 +235,7 @@
           <w:sz w:val="28"/>
           <w:szCs w:val="28"/>
         </w:rPr>
-        <w:t xml:space="preserve">The tables are joined using the common key </w:t>
-      </w:r>
-      <w:proofErr w:type="spellStart"/>
-      <w:r>
-        <w:rPr>
-          <w:sz w:val="28"/>
-          <w:szCs w:val="28"/>
-        </w:rPr>
-        <w:t>rm_id</w:t>
-      </w:r>
-      <w:proofErr w:type="spellEnd"/>
-      <w:r>
-        <w:rPr>
-          <w:sz w:val="28"/>
-          <w:szCs w:val="28"/>
-        </w:rPr>
-        <w:t>.</w:t>
+        <w:t>The tables are joined using the common key rm_id.</w:t>
       </w:r>
     </w:p>
     <w:p>
@@ -338,39 +300,7 @@
           <w:sz w:val="28"/>
           <w:szCs w:val="28"/>
         </w:rPr>
-        <w:t xml:space="preserve">The </w:t>
-      </w:r>
-      <w:proofErr w:type="spellStart"/>
-      <w:r>
-        <w:rPr>
-          <w:sz w:val="28"/>
-          <w:szCs w:val="28"/>
-        </w:rPr>
-        <w:t>final_score</w:t>
-      </w:r>
-      <w:proofErr w:type="spellEnd"/>
-      <w:r>
-        <w:rPr>
-          <w:sz w:val="28"/>
-          <w:szCs w:val="28"/>
-        </w:rPr>
-        <w:t xml:space="preserve"> value is extracted from the JSON field using </w:t>
-      </w:r>
-      <w:proofErr w:type="spellStart"/>
-      <w:r>
-        <w:rPr>
-          <w:sz w:val="28"/>
-          <w:szCs w:val="28"/>
-        </w:rPr>
-        <w:t>jsonb</w:t>
-      </w:r>
-      <w:proofErr w:type="spellEnd"/>
-      <w:r>
-        <w:rPr>
-          <w:sz w:val="28"/>
-          <w:szCs w:val="28"/>
-        </w:rPr>
-        <w:t xml:space="preserve"> operators.</w:t>
+        <w:t>The final_score value is extracted from the JSON field using jsonb operators.</w:t>
       </w:r>
     </w:p>
     <w:p>
@@ -429,21 +359,19 @@
         </w:rPr>
         <w:t xml:space="preserve">A </w:t>
       </w:r>
-      <w:proofErr w:type="spellStart"/>
-      <w:r>
-        <w:rPr>
-          <w:sz w:val="28"/>
-          <w:szCs w:val="28"/>
-        </w:rPr>
-        <w:t>FastAPI</w:t>
-      </w:r>
-      <w:proofErr w:type="spellEnd"/>
-      <w:r>
-        <w:rPr>
-          <w:sz w:val="28"/>
-          <w:szCs w:val="28"/>
-        </w:rPr>
-        <w:t xml:space="preserve"> application exposes the result through a REST API endpoint.</w:t>
+      <w:r>
+        <w:rPr>
+          <w:sz w:val="28"/>
+          <w:szCs w:val="28"/>
+        </w:rPr>
+        <w:t>Flask</w:t>
+      </w:r>
+      <w:r>
+        <w:rPr>
+          <w:sz w:val="28"/>
+          <w:szCs w:val="28"/>
+        </w:rPr>
+        <w:t>API application exposes the result through a REST API endpoint.</w:t>
       </w:r>
     </w:p>
     <w:p>
@@ -524,33 +452,8 @@
           <w:sz w:val="28"/>
           <w:szCs w:val="28"/>
         </w:rPr>
-        <w:t xml:space="preserve">Extract </w:t>
-      </w:r>
-      <w:proofErr w:type="spellStart"/>
-      <w:r>
-        <w:rPr>
-          <w:sz w:val="28"/>
-          <w:szCs w:val="28"/>
-        </w:rPr>
-        <w:t>final_score</w:t>
-      </w:r>
-      <w:proofErr w:type="spellEnd"/>
-      <w:r>
-        <w:rPr>
-          <w:sz w:val="28"/>
-          <w:szCs w:val="28"/>
-        </w:rPr>
-        <w:t xml:space="preserve"> from the JSON structure in </w:t>
-      </w:r>
-      <w:proofErr w:type="spellStart"/>
-      <w:r>
-        <w:rPr>
-          <w:sz w:val="28"/>
-          <w:szCs w:val="28"/>
-        </w:rPr>
-        <w:t>score_json</w:t>
-      </w:r>
-      <w:proofErr w:type="spellEnd"/>
+        <w:t>Extract final_score from the JSON structure in score_json</w:t>
+      </w:r>
     </w:p>
     <w:p>
       <w:pPr>
@@ -650,6 +553,14 @@
     <w:p>
       <w:pPr>
         <w:rPr>
+          <w:sz w:val="28"/>
+          <w:szCs w:val="28"/>
+        </w:rPr>
+      </w:pPr>
+    </w:p>
+    <w:p>
+      <w:pPr>
+        <w:rPr>
           <w:i/>
           <w:iCs/>
           <w:sz w:val="28"/>
@@ -694,29 +605,7 @@
           <w:szCs w:val="28"/>
           <w:u w:val="single"/>
         </w:rPr>
-        <w:t xml:space="preserve">SQL </w:t>
-      </w:r>
-      <w:proofErr w:type="gramStart"/>
-      <w:r>
-        <w:rPr>
-          <w:i/>
-          <w:iCs/>
-          <w:sz w:val="28"/>
-          <w:szCs w:val="28"/>
-          <w:u w:val="single"/>
-        </w:rPr>
-        <w:t>Query :</w:t>
-      </w:r>
-      <w:proofErr w:type="gramEnd"/>
-      <w:r>
-        <w:rPr>
-          <w:i/>
-          <w:iCs/>
-          <w:sz w:val="28"/>
-          <w:szCs w:val="28"/>
-          <w:u w:val="single"/>
-        </w:rPr>
-        <w:t xml:space="preserve"> </w:t>
+        <w:t xml:space="preserve">SQL Query : </w:t>
       </w:r>
     </w:p>
     <w:p>
@@ -746,202 +635,82 @@
           <w:sz w:val="28"/>
           <w:szCs w:val="28"/>
         </w:rPr>
-        <w:t xml:space="preserve">    </w:t>
-      </w:r>
-      <w:proofErr w:type="spellStart"/>
-      <w:proofErr w:type="gramStart"/>
-      <w:r>
-        <w:rPr>
-          <w:sz w:val="28"/>
-          <w:szCs w:val="28"/>
-        </w:rPr>
-        <w:t>um.zone</w:t>
-      </w:r>
-      <w:proofErr w:type="spellEnd"/>
-      <w:proofErr w:type="gramEnd"/>
-      <w:r>
-        <w:rPr>
-          <w:sz w:val="28"/>
-          <w:szCs w:val="28"/>
-        </w:rPr>
-        <w:t>,</w:t>
-      </w:r>
-    </w:p>
-    <w:p>
-      <w:pPr>
-        <w:rPr>
-          <w:sz w:val="28"/>
-          <w:szCs w:val="28"/>
-        </w:rPr>
-      </w:pPr>
-      <w:r>
-        <w:rPr>
-          <w:sz w:val="28"/>
-          <w:szCs w:val="28"/>
-        </w:rPr>
-        <w:t xml:space="preserve">    </w:t>
-      </w:r>
-      <w:proofErr w:type="spellStart"/>
-      <w:proofErr w:type="gramStart"/>
-      <w:r>
-        <w:rPr>
-          <w:sz w:val="28"/>
-          <w:szCs w:val="28"/>
-        </w:rPr>
-        <w:t>um.region</w:t>
-      </w:r>
-      <w:proofErr w:type="spellEnd"/>
-      <w:proofErr w:type="gramEnd"/>
-      <w:r>
-        <w:rPr>
-          <w:sz w:val="28"/>
-          <w:szCs w:val="28"/>
-        </w:rPr>
-        <w:t>,</w:t>
-      </w:r>
-    </w:p>
-    <w:p>
-      <w:pPr>
-        <w:rPr>
-          <w:sz w:val="28"/>
-          <w:szCs w:val="28"/>
-        </w:rPr>
-      </w:pPr>
-      <w:r>
-        <w:rPr>
-          <w:sz w:val="28"/>
-          <w:szCs w:val="28"/>
-        </w:rPr>
-        <w:t xml:space="preserve">    </w:t>
-      </w:r>
-      <w:proofErr w:type="spellStart"/>
-      <w:r>
-        <w:rPr>
-          <w:sz w:val="28"/>
-          <w:szCs w:val="28"/>
-        </w:rPr>
-        <w:t>r.rm_id</w:t>
-      </w:r>
-      <w:proofErr w:type="spellEnd"/>
-      <w:r>
-        <w:rPr>
-          <w:sz w:val="28"/>
-          <w:szCs w:val="28"/>
-        </w:rPr>
-        <w:t>,</w:t>
-      </w:r>
-    </w:p>
-    <w:p>
-      <w:pPr>
-        <w:rPr>
-          <w:sz w:val="28"/>
-          <w:szCs w:val="28"/>
-        </w:rPr>
-      </w:pPr>
-      <w:r>
-        <w:rPr>
-          <w:sz w:val="28"/>
-          <w:szCs w:val="28"/>
-        </w:rPr>
-        <w:t xml:space="preserve">    </w:t>
-      </w:r>
-      <w:proofErr w:type="gramStart"/>
-      <w:r>
-        <w:rPr>
-          <w:sz w:val="28"/>
-          <w:szCs w:val="28"/>
-        </w:rPr>
-        <w:t>AVG(</w:t>
-      </w:r>
-      <w:proofErr w:type="gramEnd"/>
-    </w:p>
-    <w:p>
-      <w:pPr>
-        <w:rPr>
-          <w:sz w:val="28"/>
-          <w:szCs w:val="28"/>
-        </w:rPr>
-      </w:pPr>
-      <w:r>
-        <w:rPr>
-          <w:sz w:val="28"/>
-          <w:szCs w:val="28"/>
-        </w:rPr>
-        <w:t xml:space="preserve">        (</w:t>
-      </w:r>
-      <w:proofErr w:type="spellStart"/>
-      <w:proofErr w:type="gramStart"/>
-      <w:r>
-        <w:rPr>
-          <w:sz w:val="28"/>
-          <w:szCs w:val="28"/>
-        </w:rPr>
-        <w:t>r.score</w:t>
-      </w:r>
-      <w:proofErr w:type="gramEnd"/>
-      <w:r>
-        <w:rPr>
-          <w:sz w:val="28"/>
-          <w:szCs w:val="28"/>
-        </w:rPr>
-        <w:t>_</w:t>
-      </w:r>
-      <w:proofErr w:type="gramStart"/>
-      <w:r>
-        <w:rPr>
-          <w:sz w:val="28"/>
-          <w:szCs w:val="28"/>
-        </w:rPr>
-        <w:t>json</w:t>
-      </w:r>
-      <w:proofErr w:type="spellEnd"/>
-      <w:r>
-        <w:rPr>
-          <w:sz w:val="28"/>
-          <w:szCs w:val="28"/>
-        </w:rPr>
-        <w:t>::</w:t>
-      </w:r>
-      <w:proofErr w:type="spellStart"/>
-      <w:proofErr w:type="gramEnd"/>
-      <w:r>
-        <w:rPr>
-          <w:sz w:val="28"/>
-          <w:szCs w:val="28"/>
-        </w:rPr>
-        <w:t>jsonb</w:t>
-      </w:r>
-      <w:proofErr w:type="spellEnd"/>
-    </w:p>
-    <w:p>
-      <w:pPr>
-        <w:rPr>
-          <w:sz w:val="28"/>
-          <w:szCs w:val="28"/>
-        </w:rPr>
-      </w:pPr>
-      <w:r>
-        <w:rPr>
-          <w:sz w:val="28"/>
-          <w:szCs w:val="28"/>
-        </w:rPr>
-        <w:t xml:space="preserve">            -&gt; '</w:t>
-      </w:r>
-      <w:proofErr w:type="spellStart"/>
-      <w:r>
-        <w:rPr>
-          <w:sz w:val="28"/>
-          <w:szCs w:val="28"/>
-        </w:rPr>
-        <w:t>summery_score</w:t>
-      </w:r>
-      <w:proofErr w:type="spellEnd"/>
-      <w:r>
-        <w:rPr>
-          <w:sz w:val="28"/>
-          <w:szCs w:val="28"/>
-        </w:rPr>
-        <w:t>'</w:t>
+        <w:t xml:space="preserve">    um.zone,</w:t>
+      </w:r>
+    </w:p>
+    <w:p>
+      <w:pPr>
+        <w:rPr>
+          <w:sz w:val="28"/>
+          <w:szCs w:val="28"/>
+        </w:rPr>
+      </w:pPr>
+      <w:r>
+        <w:rPr>
+          <w:sz w:val="28"/>
+          <w:szCs w:val="28"/>
+        </w:rPr>
+        <w:t xml:space="preserve">    um.region,</w:t>
+      </w:r>
+    </w:p>
+    <w:p>
+      <w:pPr>
+        <w:rPr>
+          <w:sz w:val="28"/>
+          <w:szCs w:val="28"/>
+        </w:rPr>
+      </w:pPr>
+      <w:r>
+        <w:rPr>
+          <w:sz w:val="28"/>
+          <w:szCs w:val="28"/>
+        </w:rPr>
+        <w:t xml:space="preserve">    r.rm_id,</w:t>
+      </w:r>
+    </w:p>
+    <w:p>
+      <w:pPr>
+        <w:rPr>
+          <w:sz w:val="28"/>
+          <w:szCs w:val="28"/>
+        </w:rPr>
+      </w:pPr>
+      <w:r>
+        <w:rPr>
+          <w:sz w:val="28"/>
+          <w:szCs w:val="28"/>
+        </w:rPr>
+        <w:t xml:space="preserve">    AVG(</w:t>
+      </w:r>
+    </w:p>
+    <w:p>
+      <w:pPr>
+        <w:rPr>
+          <w:sz w:val="28"/>
+          <w:szCs w:val="28"/>
+        </w:rPr>
+      </w:pPr>
+      <w:r>
+        <w:rPr>
+          <w:sz w:val="28"/>
+          <w:szCs w:val="28"/>
+        </w:rPr>
+        <w:t xml:space="preserve">        (r.score_json::jsonb</w:t>
+      </w:r>
+    </w:p>
+    <w:p>
+      <w:pPr>
+        <w:rPr>
+          <w:sz w:val="28"/>
+          <w:szCs w:val="28"/>
+        </w:rPr>
+      </w:pPr>
+      <w:r>
+        <w:rPr>
+          <w:sz w:val="28"/>
+          <w:szCs w:val="28"/>
+        </w:rPr>
+        <w:t xml:space="preserve">            -&gt; 'summery_score'</w:t>
       </w:r>
     </w:p>
     <w:p>
@@ -971,229 +740,82 @@
           <w:sz w:val="28"/>
           <w:szCs w:val="28"/>
         </w:rPr>
-        <w:t xml:space="preserve">            -&gt;&gt; '</w:t>
-      </w:r>
-      <w:proofErr w:type="spellStart"/>
-      <w:r>
-        <w:rPr>
-          <w:sz w:val="28"/>
-          <w:szCs w:val="28"/>
-        </w:rPr>
-        <w:t>final_score</w:t>
-      </w:r>
-      <w:proofErr w:type="spellEnd"/>
-      <w:r>
-        <w:rPr>
-          <w:sz w:val="28"/>
-          <w:szCs w:val="28"/>
-        </w:rPr>
-        <w:t>'</w:t>
-      </w:r>
-    </w:p>
-    <w:p>
-      <w:pPr>
-        <w:rPr>
-          <w:sz w:val="28"/>
-          <w:szCs w:val="28"/>
-        </w:rPr>
-      </w:pPr>
-      <w:r>
-        <w:rPr>
-          <w:sz w:val="28"/>
-          <w:szCs w:val="28"/>
-        </w:rPr>
-        <w:t xml:space="preserve">        </w:t>
-      </w:r>
-      <w:proofErr w:type="gramStart"/>
-      <w:r>
-        <w:rPr>
-          <w:sz w:val="28"/>
-          <w:szCs w:val="28"/>
-        </w:rPr>
-        <w:t>)::</w:t>
-      </w:r>
-      <w:proofErr w:type="gramEnd"/>
-      <w:r>
-        <w:rPr>
-          <w:sz w:val="28"/>
-          <w:szCs w:val="28"/>
-        </w:rPr>
-        <w:t>numeric</w:t>
-      </w:r>
-    </w:p>
-    <w:p>
-      <w:pPr>
-        <w:rPr>
-          <w:sz w:val="28"/>
-          <w:szCs w:val="28"/>
-        </w:rPr>
-      </w:pPr>
-      <w:r>
-        <w:rPr>
-          <w:sz w:val="28"/>
-          <w:szCs w:val="28"/>
-        </w:rPr>
-        <w:t xml:space="preserve">    ) AS </w:t>
-      </w:r>
-      <w:proofErr w:type="spellStart"/>
-      <w:r>
-        <w:rPr>
-          <w:sz w:val="28"/>
-          <w:szCs w:val="28"/>
-        </w:rPr>
-        <w:t>avg_rm_score</w:t>
-      </w:r>
-      <w:proofErr w:type="spellEnd"/>
-    </w:p>
-    <w:p>
-      <w:pPr>
-        <w:rPr>
-          <w:sz w:val="28"/>
-          <w:szCs w:val="28"/>
-        </w:rPr>
-      </w:pPr>
-      <w:r>
-        <w:rPr>
-          <w:sz w:val="28"/>
-          <w:szCs w:val="28"/>
-        </w:rPr>
-        <w:t xml:space="preserve">FROM </w:t>
-      </w:r>
-      <w:proofErr w:type="spellStart"/>
-      <w:proofErr w:type="gramStart"/>
-      <w:r>
-        <w:rPr>
-          <w:sz w:val="28"/>
-          <w:szCs w:val="28"/>
-        </w:rPr>
-        <w:t>investigen.recorded</w:t>
-      </w:r>
-      <w:proofErr w:type="gramEnd"/>
-      <w:r>
-        <w:rPr>
-          <w:sz w:val="28"/>
-          <w:szCs w:val="28"/>
-        </w:rPr>
-        <w:t>_info</w:t>
-      </w:r>
-      <w:proofErr w:type="spellEnd"/>
-      <w:r>
-        <w:rPr>
-          <w:sz w:val="28"/>
-          <w:szCs w:val="28"/>
-        </w:rPr>
-        <w:t xml:space="preserve"> r</w:t>
-      </w:r>
-    </w:p>
-    <w:p>
-      <w:pPr>
-        <w:rPr>
-          <w:sz w:val="28"/>
-          <w:szCs w:val="28"/>
-        </w:rPr>
-      </w:pPr>
-      <w:r>
-        <w:rPr>
-          <w:sz w:val="28"/>
-          <w:szCs w:val="28"/>
-        </w:rPr>
-        <w:t xml:space="preserve">JOIN </w:t>
-      </w:r>
-      <w:proofErr w:type="spellStart"/>
-      <w:r>
-        <w:rPr>
-          <w:sz w:val="28"/>
-          <w:szCs w:val="28"/>
-        </w:rPr>
-        <w:t>investigen.user_master</w:t>
-      </w:r>
-      <w:proofErr w:type="spellEnd"/>
-      <w:r>
-        <w:rPr>
-          <w:sz w:val="28"/>
-          <w:szCs w:val="28"/>
-        </w:rPr>
-        <w:t xml:space="preserve"> um</w:t>
-      </w:r>
-    </w:p>
-    <w:p>
-      <w:pPr>
-        <w:rPr>
-          <w:sz w:val="28"/>
-          <w:szCs w:val="28"/>
-        </w:rPr>
-      </w:pPr>
-      <w:r>
-        <w:rPr>
-          <w:sz w:val="28"/>
-          <w:szCs w:val="28"/>
-        </w:rPr>
-        <w:t xml:space="preserve">    ON </w:t>
-      </w:r>
-      <w:proofErr w:type="spellStart"/>
-      <w:r>
-        <w:rPr>
-          <w:sz w:val="28"/>
-          <w:szCs w:val="28"/>
-        </w:rPr>
-        <w:t>r.rm_id</w:t>
-      </w:r>
-      <w:proofErr w:type="spellEnd"/>
-      <w:r>
-        <w:rPr>
-          <w:sz w:val="28"/>
-          <w:szCs w:val="28"/>
-        </w:rPr>
-        <w:t xml:space="preserve"> = </w:t>
-      </w:r>
-      <w:proofErr w:type="spellStart"/>
-      <w:r>
-        <w:rPr>
-          <w:sz w:val="28"/>
-          <w:szCs w:val="28"/>
-        </w:rPr>
-        <w:t>um.rm_id</w:t>
-      </w:r>
-      <w:proofErr w:type="spellEnd"/>
-    </w:p>
-    <w:p>
-      <w:pPr>
-        <w:rPr>
-          <w:sz w:val="28"/>
-          <w:szCs w:val="28"/>
-        </w:rPr>
-      </w:pPr>
-      <w:r>
-        <w:rPr>
-          <w:sz w:val="28"/>
-          <w:szCs w:val="28"/>
-        </w:rPr>
-        <w:t xml:space="preserve">WHERE </w:t>
-      </w:r>
-      <w:proofErr w:type="spellStart"/>
-      <w:proofErr w:type="gramStart"/>
-      <w:r>
-        <w:rPr>
-          <w:sz w:val="28"/>
-          <w:szCs w:val="28"/>
-        </w:rPr>
-        <w:t>r.score</w:t>
-      </w:r>
-      <w:proofErr w:type="gramEnd"/>
-      <w:r>
-        <w:rPr>
-          <w:sz w:val="28"/>
-          <w:szCs w:val="28"/>
-        </w:rPr>
-        <w:t>_json</w:t>
-      </w:r>
-      <w:proofErr w:type="spellEnd"/>
-      <w:r>
-        <w:rPr>
-          <w:sz w:val="28"/>
-          <w:szCs w:val="28"/>
-        </w:rPr>
-        <w:t xml:space="preserve"> IS NOT NULL</w:t>
+        <w:t xml:space="preserve">            -&gt;&gt; 'final_score'</w:t>
+      </w:r>
+    </w:p>
+    <w:p>
+      <w:pPr>
+        <w:rPr>
+          <w:sz w:val="28"/>
+          <w:szCs w:val="28"/>
+        </w:rPr>
+      </w:pPr>
+      <w:r>
+        <w:rPr>
+          <w:sz w:val="28"/>
+          <w:szCs w:val="28"/>
+        </w:rPr>
+        <w:t xml:space="preserve">        )::numeric</w:t>
+      </w:r>
+    </w:p>
+    <w:p>
+      <w:pPr>
+        <w:rPr>
+          <w:sz w:val="28"/>
+          <w:szCs w:val="28"/>
+        </w:rPr>
+      </w:pPr>
+      <w:r>
+        <w:rPr>
+          <w:sz w:val="28"/>
+          <w:szCs w:val="28"/>
+        </w:rPr>
+        <w:t xml:space="preserve">    ) AS avg_rm_score</w:t>
+      </w:r>
+    </w:p>
+    <w:p>
+      <w:pPr>
+        <w:rPr>
+          <w:sz w:val="28"/>
+          <w:szCs w:val="28"/>
+        </w:rPr>
+      </w:pPr>
+      <w:r>
+        <w:rPr>
+          <w:sz w:val="28"/>
+          <w:szCs w:val="28"/>
+        </w:rPr>
+        <w:t>FROM investigen.recorded_info r</w:t>
+      </w:r>
+    </w:p>
+    <w:p>
+      <w:pPr>
+        <w:rPr>
+          <w:sz w:val="28"/>
+          <w:szCs w:val="28"/>
+        </w:rPr>
+      </w:pPr>
+      <w:r>
+        <w:rPr>
+          <w:sz w:val="28"/>
+          <w:szCs w:val="28"/>
+        </w:rPr>
+        <w:t>JOIN investigen.user_master um</w:t>
+      </w:r>
+    </w:p>
+    <w:p>
+      <w:pPr>
+        <w:rPr>
+          <w:sz w:val="28"/>
+          <w:szCs w:val="28"/>
+        </w:rPr>
+      </w:pPr>
+      <w:r>
+        <w:rPr>
+          <w:sz w:val="28"/>
+          <w:szCs w:val="28"/>
+        </w:rPr>
+        <w:t xml:space="preserve">    ON r.rm_id = um.rm_id</w:t>
       </w:r>
     </w:p>
     <w:p>
@@ -1209,58 +831,37 @@
           <w:szCs w:val="28"/>
         </w:rPr>
         <w:lastRenderedPageBreak/>
-        <w:t xml:space="preserve">  AND </w:t>
-      </w:r>
-      <w:proofErr w:type="spellStart"/>
-      <w:proofErr w:type="gramStart"/>
-      <w:r>
-        <w:rPr>
-          <w:sz w:val="28"/>
-          <w:szCs w:val="28"/>
-        </w:rPr>
-        <w:t>um.zone</w:t>
-      </w:r>
-      <w:proofErr w:type="spellEnd"/>
-      <w:proofErr w:type="gramEnd"/>
-      <w:r>
-        <w:rPr>
-          <w:sz w:val="28"/>
-          <w:szCs w:val="28"/>
-        </w:rPr>
-        <w:t xml:space="preserve"> IS NOT NULL</w:t>
-      </w:r>
-    </w:p>
-    <w:p>
-      <w:pPr>
-        <w:rPr>
-          <w:sz w:val="28"/>
-          <w:szCs w:val="28"/>
-        </w:rPr>
-      </w:pPr>
-      <w:r>
-        <w:rPr>
-          <w:sz w:val="28"/>
-          <w:szCs w:val="28"/>
-        </w:rPr>
-        <w:t xml:space="preserve">  AND </w:t>
-      </w:r>
-      <w:proofErr w:type="spellStart"/>
-      <w:proofErr w:type="gramStart"/>
-      <w:r>
-        <w:rPr>
-          <w:sz w:val="28"/>
-          <w:szCs w:val="28"/>
-        </w:rPr>
-        <w:t>um.region</w:t>
-      </w:r>
-      <w:proofErr w:type="spellEnd"/>
-      <w:proofErr w:type="gramEnd"/>
-      <w:r>
-        <w:rPr>
-          <w:sz w:val="28"/>
-          <w:szCs w:val="28"/>
-        </w:rPr>
-        <w:t xml:space="preserve"> IS NOT NULL</w:t>
+        <w:t>WHERE r.score_json IS NOT NULL</w:t>
+      </w:r>
+    </w:p>
+    <w:p>
+      <w:pPr>
+        <w:rPr>
+          <w:sz w:val="28"/>
+          <w:szCs w:val="28"/>
+        </w:rPr>
+      </w:pPr>
+      <w:r>
+        <w:rPr>
+          <w:sz w:val="28"/>
+          <w:szCs w:val="28"/>
+        </w:rPr>
+        <w:t xml:space="preserve">  AND um.zone IS NOT NULL</w:t>
+      </w:r>
+    </w:p>
+    <w:p>
+      <w:pPr>
+        <w:rPr>
+          <w:sz w:val="28"/>
+          <w:szCs w:val="28"/>
+        </w:rPr>
+      </w:pPr>
+      <w:r>
+        <w:rPr>
+          <w:sz w:val="28"/>
+          <w:szCs w:val="28"/>
+        </w:rPr>
+        <w:t xml:space="preserve">  AND um.region IS NOT NULL</w:t>
       </w:r>
     </w:p>
     <w:p>
@@ -1290,113 +891,52 @@
           <w:sz w:val="28"/>
           <w:szCs w:val="28"/>
         </w:rPr>
-        <w:t xml:space="preserve">    </w:t>
-      </w:r>
-      <w:proofErr w:type="spellStart"/>
-      <w:proofErr w:type="gramStart"/>
-      <w:r>
-        <w:rPr>
-          <w:sz w:val="28"/>
-          <w:szCs w:val="28"/>
-        </w:rPr>
-        <w:t>um.zone</w:t>
-      </w:r>
-      <w:proofErr w:type="spellEnd"/>
-      <w:proofErr w:type="gramEnd"/>
-      <w:r>
-        <w:rPr>
-          <w:sz w:val="28"/>
-          <w:szCs w:val="28"/>
-        </w:rPr>
-        <w:t>,</w:t>
-      </w:r>
-    </w:p>
-    <w:p>
-      <w:pPr>
-        <w:rPr>
-          <w:sz w:val="28"/>
-          <w:szCs w:val="28"/>
-        </w:rPr>
-      </w:pPr>
-      <w:r>
-        <w:rPr>
-          <w:sz w:val="28"/>
-          <w:szCs w:val="28"/>
-        </w:rPr>
-        <w:t xml:space="preserve">    </w:t>
-      </w:r>
-      <w:proofErr w:type="spellStart"/>
-      <w:proofErr w:type="gramStart"/>
-      <w:r>
-        <w:rPr>
-          <w:sz w:val="28"/>
-          <w:szCs w:val="28"/>
-        </w:rPr>
-        <w:t>um.region</w:t>
-      </w:r>
-      <w:proofErr w:type="spellEnd"/>
-      <w:proofErr w:type="gramEnd"/>
-      <w:r>
-        <w:rPr>
-          <w:sz w:val="28"/>
-          <w:szCs w:val="28"/>
-        </w:rPr>
-        <w:t>,</w:t>
-      </w:r>
-    </w:p>
-    <w:p>
-      <w:pPr>
-        <w:rPr>
-          <w:sz w:val="28"/>
-          <w:szCs w:val="28"/>
-        </w:rPr>
-      </w:pPr>
-      <w:r>
-        <w:rPr>
-          <w:sz w:val="28"/>
-          <w:szCs w:val="28"/>
-        </w:rPr>
-        <w:t xml:space="preserve">    </w:t>
-      </w:r>
-      <w:proofErr w:type="spellStart"/>
-      <w:r>
-        <w:rPr>
-          <w:sz w:val="28"/>
-          <w:szCs w:val="28"/>
-        </w:rPr>
-        <w:t>r.rm_id</w:t>
-      </w:r>
-      <w:proofErr w:type="spellEnd"/>
-    </w:p>
-    <w:p>
-      <w:pPr>
-        <w:rPr>
-          <w:sz w:val="28"/>
-          <w:szCs w:val="28"/>
-        </w:rPr>
-      </w:pPr>
-      <w:r>
-        <w:rPr>
-          <w:sz w:val="28"/>
-          <w:szCs w:val="28"/>
-        </w:rPr>
-        <w:t xml:space="preserve">ORDER BY </w:t>
-      </w:r>
-      <w:proofErr w:type="spellStart"/>
-      <w:r>
-        <w:rPr>
-          <w:sz w:val="28"/>
-          <w:szCs w:val="28"/>
-        </w:rPr>
-        <w:t>avg_rm_score</w:t>
-      </w:r>
-      <w:proofErr w:type="spellEnd"/>
-      <w:r>
-        <w:rPr>
-          <w:sz w:val="28"/>
-          <w:szCs w:val="28"/>
-        </w:rPr>
-        <w:t xml:space="preserve"> DESC</w:t>
+        <w:t xml:space="preserve">    um.zone,</w:t>
+      </w:r>
+    </w:p>
+    <w:p>
+      <w:pPr>
+        <w:rPr>
+          <w:sz w:val="28"/>
+          <w:szCs w:val="28"/>
+        </w:rPr>
+      </w:pPr>
+      <w:r>
+        <w:rPr>
+          <w:sz w:val="28"/>
+          <w:szCs w:val="28"/>
+        </w:rPr>
+        <w:t xml:space="preserve">    um.region,</w:t>
+      </w:r>
+    </w:p>
+    <w:p>
+      <w:pPr>
+        <w:rPr>
+          <w:sz w:val="28"/>
+          <w:szCs w:val="28"/>
+        </w:rPr>
+      </w:pPr>
+      <w:r>
+        <w:rPr>
+          <w:sz w:val="28"/>
+          <w:szCs w:val="28"/>
+        </w:rPr>
+        <w:t xml:space="preserve">    r.rm_id</w:t>
+      </w:r>
+    </w:p>
+    <w:p>
+      <w:pPr>
+        <w:rPr>
+          <w:sz w:val="28"/>
+          <w:szCs w:val="28"/>
+        </w:rPr>
+      </w:pPr>
+      <w:r>
+        <w:rPr>
+          <w:sz w:val="28"/>
+          <w:szCs w:val="28"/>
+        </w:rPr>
+        <w:t>ORDER BY avg_rm_score DESC</w:t>
       </w:r>
     </w:p>
     <w:p>
@@ -1457,7 +997,7 @@
           <w:szCs w:val="28"/>
         </w:rPr>
         <w:drawing>
-          <wp:inline distT="0" distB="0" distL="0" distR="0" wp14:anchorId="41FC7FF8" wp14:editId="705836A8">
+          <wp:inline distT="0" distB="0" distL="0" distR="0" wp14:anchorId="41FC7FF8" wp14:editId="27498D34">
             <wp:extent cx="6578988" cy="3702050"/>
             <wp:effectExtent l="0" t="0" r="0" b="0"/>
             <wp:docPr id="414547239" name="Picture 2"/>
@@ -1551,7 +1091,6 @@
         </w:rPr>
         <w:t xml:space="preserve">Framework: </w:t>
       </w:r>
-      <w:proofErr w:type="spellStart"/>
       <w:r>
         <w:rPr>
           <w:b/>
@@ -1559,9 +1098,17 @@
           <w:sz w:val="28"/>
           <w:szCs w:val="28"/>
         </w:rPr>
-        <w:t>FastAPI</w:t>
-      </w:r>
-      <w:proofErr w:type="spellEnd"/>
+        <w:t>Flask</w:t>
+      </w:r>
+      <w:r>
+        <w:rPr>
+          <w:b/>
+          <w:bCs/>
+          <w:sz w:val="28"/>
+          <w:szCs w:val="28"/>
+        </w:rPr>
+        <w:t>API</w:t>
+      </w:r>
     </w:p>
     <w:p>
       <w:pPr>
@@ -1607,6 +1154,7 @@
           <w:sz w:val="28"/>
           <w:szCs w:val="28"/>
         </w:rPr>
+        <w:lastRenderedPageBreak/>
         <w:t xml:space="preserve">Output Format: </w:t>
       </w:r>
       <w:r>
@@ -1637,26 +1185,7 @@
           <w:sz w:val="28"/>
           <w:szCs w:val="28"/>
         </w:rPr>
-        <w:lastRenderedPageBreak/>
-        <w:t>Endpoint:</w:t>
-      </w:r>
-      <w:r>
-        <w:rPr>
-          <w:b/>
-          <w:bCs/>
-          <w:sz w:val="28"/>
-          <w:szCs w:val="28"/>
-        </w:rPr>
-        <w:t xml:space="preserve">  </w:t>
-      </w:r>
-      <w:r>
-        <w:rPr>
-          <w:b/>
-          <w:bCs/>
-          <w:sz w:val="28"/>
-          <w:szCs w:val="28"/>
-        </w:rPr>
-        <w:t>GET /rm-scores</w:t>
+        <w:t>Endpoint:  GET /rm-scores</w:t>
       </w:r>
     </w:p>
     <w:p>
@@ -1773,22 +1302,6 @@
           <w:szCs w:val="28"/>
         </w:rPr>
       </w:pPr>
-    </w:p>
-    <w:p>
-      <w:pPr>
-        <w:rPr>
-          <w:sz w:val="28"/>
-          <w:szCs w:val="28"/>
-        </w:rPr>
-      </w:pPr>
-    </w:p>
-    <w:p>
-      <w:pPr>
-        <w:rPr>
-          <w:sz w:val="28"/>
-          <w:szCs w:val="28"/>
-        </w:rPr>
-      </w:pPr>
       <w:r>
         <w:rPr>
           <w:noProof/>
@@ -1796,9 +1309,9 @@
           <w:szCs w:val="28"/>
         </w:rPr>
         <w:drawing>
-          <wp:inline distT="0" distB="0" distL="0" distR="0" wp14:anchorId="3F142068" wp14:editId="7090DF07">
-            <wp:extent cx="6343650" cy="3569623"/>
-            <wp:effectExtent l="0" t="0" r="0" b="0"/>
+          <wp:inline distT="0" distB="0" distL="0" distR="0" wp14:anchorId="3F142068" wp14:editId="19653EB8">
+            <wp:extent cx="6488264" cy="3679825"/>
+            <wp:effectExtent l="0" t="0" r="8255" b="0"/>
             <wp:docPr id="1532889004" name="Picture 4"/>
             <wp:cNvGraphicFramePr>
               <a:graphicFrameLocks xmlns:a="http://schemas.openxmlformats.org/drawingml/2006/main" noChangeAspect="1"/>
@@ -1828,7 +1341,7 @@
                   <pic:spPr bwMode="auto">
                     <a:xfrm>
                       <a:off x="0" y="0"/>
-                      <a:ext cx="6356084" cy="3576620"/>
+                      <a:ext cx="6533132" cy="3705272"/>
                     </a:xfrm>
                     <a:prstGeom prst="rect">
                       <a:avLst/>
@@ -1856,6 +1369,241 @@
     <w:p>
       <w:pPr>
         <w:rPr>
+          <w:sz w:val="28"/>
+          <w:szCs w:val="28"/>
+        </w:rPr>
+      </w:pPr>
+    </w:p>
+    <w:p>
+      <w:pPr>
+        <w:rPr>
+          <w:sz w:val="28"/>
+          <w:szCs w:val="28"/>
+        </w:rPr>
+      </w:pPr>
+    </w:p>
+    <w:p>
+      <w:pPr>
+        <w:rPr>
+          <w:b/>
+          <w:bCs/>
+          <w:sz w:val="28"/>
+          <w:szCs w:val="28"/>
+        </w:rPr>
+      </w:pPr>
+      <w:r>
+        <w:rPr>
+          <w:b/>
+          <w:bCs/>
+          <w:sz w:val="28"/>
+          <w:szCs w:val="28"/>
+        </w:rPr>
+        <w:lastRenderedPageBreak/>
+        <w:t>app = FastAPI(title="RM Scores API") from psycopg2.extras import RealDictCursor regexp_replace cur = conn.cursor(cursor_factory=RealDictCursor)</w:t>
+      </w:r>
+    </w:p>
+    <w:p>
+      <w:pPr>
+        <w:rPr>
+          <w:sz w:val="28"/>
+          <w:szCs w:val="28"/>
+        </w:rPr>
+      </w:pPr>
+    </w:p>
+    <w:p>
+      <w:pPr>
+        <w:rPr>
+          <w:sz w:val="28"/>
+          <w:szCs w:val="28"/>
+        </w:rPr>
+      </w:pPr>
+      <w:r>
+        <w:rPr>
+          <w:sz w:val="28"/>
+          <w:szCs w:val="28"/>
+        </w:rPr>
+        <w:t xml:space="preserve">These elements were </w:t>
+      </w:r>
+      <w:r>
+        <w:rPr>
+          <w:sz w:val="28"/>
+          <w:szCs w:val="28"/>
+        </w:rPr>
+        <w:t>defined</w:t>
+      </w:r>
+      <w:r>
+        <w:rPr>
+          <w:sz w:val="28"/>
+          <w:szCs w:val="28"/>
+        </w:rPr>
+        <w:t xml:space="preserve"> to enable a clean API and data handling </w:t>
+      </w:r>
+      <w:r>
+        <w:rPr>
+          <w:sz w:val="28"/>
+          <w:szCs w:val="28"/>
+        </w:rPr>
+        <w:t>process</w:t>
+      </w:r>
+      <w:r>
+        <w:rPr>
+          <w:sz w:val="28"/>
+          <w:szCs w:val="28"/>
+        </w:rPr>
+        <w:t>. FastAPI</w:t>
+      </w:r>
+      <w:r>
+        <w:rPr>
+          <w:sz w:val="28"/>
+          <w:szCs w:val="28"/>
+        </w:rPr>
+        <w:t xml:space="preserve"> </w:t>
+      </w:r>
+      <w:r>
+        <w:rPr>
+          <w:sz w:val="28"/>
+          <w:szCs w:val="28"/>
+        </w:rPr>
+        <w:t>(title="RM Scores API")</w:t>
+      </w:r>
+      <w:r>
+        <w:rPr>
+          <w:sz w:val="28"/>
+          <w:szCs w:val="28"/>
+        </w:rPr>
+        <w:t xml:space="preserve"> </w:t>
+      </w:r>
+      <w:r>
+        <w:rPr>
+          <w:sz w:val="28"/>
+          <w:szCs w:val="28"/>
+        </w:rPr>
+        <w:t xml:space="preserve">was responsible for establishing the web application and project metadata, which can be </w:t>
+      </w:r>
+      <w:r>
+        <w:rPr>
+          <w:sz w:val="28"/>
+          <w:szCs w:val="28"/>
+        </w:rPr>
+        <w:t>used</w:t>
+      </w:r>
+      <w:r>
+        <w:rPr>
+          <w:sz w:val="28"/>
+          <w:szCs w:val="28"/>
+        </w:rPr>
+        <w:t xml:space="preserve"> among other API requirements. The RealDictCursor is applied with the psycopg2 to ensure a database query yields a dictionary </w:t>
+      </w:r>
+      <w:r>
+        <w:rPr>
+          <w:sz w:val="28"/>
+          <w:szCs w:val="28"/>
+        </w:rPr>
+        <w:t>instead of</w:t>
+      </w:r>
+      <w:r>
+        <w:rPr>
+          <w:sz w:val="28"/>
+          <w:szCs w:val="28"/>
+        </w:rPr>
+        <w:t xml:space="preserve"> a tuple, </w:t>
+      </w:r>
+      <w:r>
+        <w:rPr>
+          <w:sz w:val="28"/>
+          <w:szCs w:val="28"/>
+        </w:rPr>
+        <w:t xml:space="preserve">which </w:t>
+      </w:r>
+      <w:r>
+        <w:rPr>
+          <w:sz w:val="28"/>
+          <w:szCs w:val="28"/>
+        </w:rPr>
+        <w:t xml:space="preserve">makes it simple and </w:t>
+      </w:r>
+      <w:r>
+        <w:rPr>
+          <w:sz w:val="28"/>
+          <w:szCs w:val="28"/>
+        </w:rPr>
+        <w:t xml:space="preserve">the handling and direct conversion to JSON of API outputs. The </w:t>
+      </w:r>
+      <w:r>
+        <w:rPr>
+          <w:sz w:val="28"/>
+          <w:szCs w:val="28"/>
+        </w:rPr>
+        <w:t>“</w:t>
+      </w:r>
+      <w:r>
+        <w:rPr>
+          <w:sz w:val="28"/>
+          <w:szCs w:val="28"/>
+        </w:rPr>
+        <w:t>regexp_replace</w:t>
+      </w:r>
+      <w:r>
+        <w:rPr>
+          <w:sz w:val="28"/>
+          <w:szCs w:val="28"/>
+        </w:rPr>
+        <w:t>”</w:t>
+      </w:r>
+      <w:r>
+        <w:rPr>
+          <w:sz w:val="28"/>
+          <w:szCs w:val="28"/>
+        </w:rPr>
+        <w:t xml:space="preserve"> function</w:t>
+      </w:r>
+      <w:r>
+        <w:rPr>
+          <w:sz w:val="28"/>
+          <w:szCs w:val="28"/>
+        </w:rPr>
+        <w:t xml:space="preserve"> that was used</w:t>
+      </w:r>
+      <w:r>
+        <w:rPr>
+          <w:sz w:val="28"/>
+          <w:szCs w:val="28"/>
+        </w:rPr>
+        <w:t xml:space="preserve"> is a PostgreSQL function that was applied to remove or extract numeric data from string data representations of score elements within SQL queries. All these elements were </w:t>
+      </w:r>
+      <w:r>
+        <w:rPr>
+          <w:sz w:val="28"/>
+          <w:szCs w:val="28"/>
+        </w:rPr>
+        <w:t>added</w:t>
+      </w:r>
+      <w:r>
+        <w:rPr>
+          <w:sz w:val="28"/>
+          <w:szCs w:val="28"/>
+        </w:rPr>
+        <w:t xml:space="preserve"> to ensure that the API was readable and easy to integrate, although, based on the new requirements</w:t>
+      </w:r>
+      <w:r>
+        <w:rPr>
+          <w:sz w:val="28"/>
+          <w:szCs w:val="28"/>
+        </w:rPr>
+        <w:t>.</w:t>
+      </w:r>
+    </w:p>
+    <w:p>
+      <w:pPr>
+        <w:rPr>
+          <w:sz w:val="28"/>
+          <w:szCs w:val="28"/>
+        </w:rPr>
+      </w:pPr>
+    </w:p>
+    <w:p>
+      <w:pPr>
+        <w:rPr>
           <w:b/>
           <w:bCs/>
           <w:sz w:val="28"/>
@@ -1922,7 +1670,6 @@
           <w:sz w:val="28"/>
           <w:szCs w:val="28"/>
         </w:rPr>
-        <w:lastRenderedPageBreak/>
         <w:t>Region</w:t>
       </w:r>
     </w:p>
@@ -1973,6 +1720,62 @@
     </w:p>
     <w:p>
       <w:pPr>
+        <w:rPr>
+          <w:sz w:val="28"/>
+          <w:szCs w:val="28"/>
+        </w:rPr>
+      </w:pPr>
+    </w:p>
+    <w:p>
+      <w:pPr>
+        <w:rPr>
+          <w:sz w:val="28"/>
+          <w:szCs w:val="28"/>
+        </w:rPr>
+      </w:pPr>
+    </w:p>
+    <w:p>
+      <w:pPr>
+        <w:rPr>
+          <w:sz w:val="28"/>
+          <w:szCs w:val="28"/>
+        </w:rPr>
+      </w:pPr>
+    </w:p>
+    <w:p>
+      <w:pPr>
+        <w:rPr>
+          <w:sz w:val="28"/>
+          <w:szCs w:val="28"/>
+        </w:rPr>
+      </w:pPr>
+    </w:p>
+    <w:p>
+      <w:pPr>
+        <w:rPr>
+          <w:sz w:val="28"/>
+          <w:szCs w:val="28"/>
+        </w:rPr>
+      </w:pPr>
+    </w:p>
+    <w:p>
+      <w:pPr>
+        <w:rPr>
+          <w:sz w:val="28"/>
+          <w:szCs w:val="28"/>
+        </w:rPr>
+      </w:pPr>
+    </w:p>
+    <w:p>
+      <w:pPr>
+        <w:rPr>
+          <w:sz w:val="28"/>
+          <w:szCs w:val="28"/>
+        </w:rPr>
+      </w:pPr>
+    </w:p>
+    <w:p>
+      <w:pPr>
         <w:ind w:left="360"/>
         <w:rPr>
           <w:sz w:val="28"/>
@@ -1998,29 +1801,8 @@
           <w:szCs w:val="28"/>
           <w:u w:val="single"/>
         </w:rPr>
-        <w:t xml:space="preserve">API Response </w:t>
-      </w:r>
-      <w:proofErr w:type="gramStart"/>
-      <w:r>
-        <w:rPr>
-          <w:b/>
-          <w:bCs/>
-          <w:sz w:val="28"/>
-          <w:szCs w:val="28"/>
-          <w:u w:val="single"/>
-        </w:rPr>
-        <w:t>screenshot :</w:t>
-      </w:r>
-      <w:proofErr w:type="gramEnd"/>
-      <w:r>
-        <w:rPr>
-          <w:b/>
-          <w:bCs/>
-          <w:sz w:val="28"/>
-          <w:szCs w:val="28"/>
-          <w:u w:val="single"/>
-        </w:rPr>
-        <w:t xml:space="preserve"> </w:t>
+        <w:lastRenderedPageBreak/>
+        <w:t xml:space="preserve">API Response screenshot : </w:t>
       </w:r>
     </w:p>
     <w:p>
@@ -2037,7 +1819,7 @@
           <w:szCs w:val="28"/>
         </w:rPr>
         <w:drawing>
-          <wp:inline distT="0" distB="0" distL="0" distR="0" wp14:anchorId="03D06714" wp14:editId="6D0F09CF">
+          <wp:inline distT="0" distB="0" distL="0" distR="0" wp14:anchorId="03D06714" wp14:editId="2BBEC5CF">
             <wp:extent cx="6567704" cy="3695700"/>
             <wp:effectExtent l="0" t="0" r="5080" b="0"/>
             <wp:docPr id="1271568131" name="Picture 3"/>
@@ -2191,7 +1973,6 @@
           <w:szCs w:val="28"/>
         </w:rPr>
       </w:pPr>
-      <w:proofErr w:type="spellStart"/>
       <w:r>
         <w:rPr>
           <w:b/>
@@ -2199,37 +1980,7 @@
           <w:sz w:val="28"/>
           <w:szCs w:val="28"/>
         </w:rPr>
-        <w:t>uvicorn</w:t>
-      </w:r>
-      <w:proofErr w:type="spellEnd"/>
-      <w:r>
-        <w:rPr>
-          <w:b/>
-          <w:bCs/>
-          <w:sz w:val="28"/>
-          <w:szCs w:val="28"/>
-        </w:rPr>
-        <w:t xml:space="preserve"> </w:t>
-      </w:r>
-      <w:proofErr w:type="spellStart"/>
-      <w:r>
-        <w:rPr>
-          <w:b/>
-          <w:bCs/>
-          <w:sz w:val="28"/>
-          <w:szCs w:val="28"/>
-        </w:rPr>
-        <w:t>main:app</w:t>
-      </w:r>
-      <w:proofErr w:type="spellEnd"/>
-      <w:r>
-        <w:rPr>
-          <w:b/>
-          <w:bCs/>
-          <w:sz w:val="28"/>
-          <w:szCs w:val="28"/>
-        </w:rPr>
-        <w:t xml:space="preserve"> --reload</w:t>
+        <w:t>uvicorn main:app --reload</w:t>
       </w:r>
     </w:p>
     <w:p>
@@ -2261,7 +2012,6 @@
           <w:szCs w:val="28"/>
         </w:rPr>
       </w:pPr>
-      <w:proofErr w:type="gramStart"/>
       <w:r>
         <w:rPr>
           <w:b/>
@@ -2269,17 +2019,7 @@
           <w:sz w:val="28"/>
           <w:szCs w:val="28"/>
         </w:rPr>
-        <w:t>URL :</w:t>
-      </w:r>
-      <w:proofErr w:type="gramEnd"/>
-      <w:r>
-        <w:rPr>
-          <w:b/>
-          <w:bCs/>
-          <w:sz w:val="28"/>
-          <w:szCs w:val="28"/>
-        </w:rPr>
-        <w:t xml:space="preserve"> </w:t>
+        <w:t xml:space="preserve">URL : </w:t>
       </w:r>
       <w:hyperlink r:id="rId8" w:history="1">
         <w:r>
@@ -2296,7 +2036,16 @@
     </w:p>
     <w:p>
       <w:pPr>
-        <w:ind w:left="360" w:firstLine="360"/>
+        <w:ind w:left="360"/>
+        <w:rPr>
+          <w:sz w:val="28"/>
+          <w:szCs w:val="28"/>
+        </w:rPr>
+      </w:pPr>
+    </w:p>
+    <w:p>
+      <w:pPr>
+        <w:ind w:left="360"/>
         <w:rPr>
           <w:b/>
           <w:bCs/>
@@ -2304,34 +2053,13 @@
           <w:szCs w:val="28"/>
         </w:rPr>
       </w:pPr>
-    </w:p>
-    <w:p>
-      <w:pPr>
-        <w:ind w:left="360"/>
-        <w:rPr>
-          <w:sz w:val="28"/>
-          <w:szCs w:val="28"/>
-        </w:rPr>
-      </w:pPr>
-    </w:p>
-    <w:p>
-      <w:pPr>
-        <w:ind w:left="360"/>
+      <w:r>
         <w:rPr>
           <w:b/>
           <w:bCs/>
           <w:sz w:val="28"/>
           <w:szCs w:val="28"/>
         </w:rPr>
-      </w:pPr>
-      <w:r>
-        <w:rPr>
-          <w:b/>
-          <w:bCs/>
-          <w:sz w:val="28"/>
-          <w:szCs w:val="28"/>
-        </w:rPr>
-        <w:lastRenderedPageBreak/>
         <w:t>9. Conclusion</w:t>
       </w:r>
     </w:p>

</xml_diff>